<commit_message>
Prepare for Render deployment
</commit_message>
<xml_diff>
--- a/README.docx
+++ b/README.docx
@@ -782,6 +782,970 @@
           <w:rFonts w:ascii="Calibri" w:hAnsi="Calibri" w:cs="Calibri"/>
         </w:rPr>
         <w:t>Each model was assessed to determine predictive accuracy on imbalanced transaction datasets.</w:t>
+      </w:r>
+    </w:p>
+    <w:p>
+      <w:pPr>
+        <w:rPr>
+          <w:rFonts w:ascii="Segoe UI" w:eastAsia="Times New Roman" w:hAnsi="Segoe UI" w:cs="Segoe UI"/>
+          <w:kern w:val="0"/>
+          <w:lang w:eastAsia="en-GB"/>
+          <w14:ligatures w14:val="none"/>
+        </w:rPr>
+      </w:pPr>
+    </w:p>
+    <w:p>
+      <w:pPr>
+        <w:rPr>
+          <w:rFonts w:ascii="Segoe UI" w:eastAsia="Times New Roman" w:hAnsi="Segoe UI" w:cs="Segoe UI"/>
+          <w:kern w:val="0"/>
+          <w:lang w:eastAsia="en-GB"/>
+          <w14:ligatures w14:val="none"/>
+        </w:rPr>
+      </w:pPr>
+      <w:r>
+        <w:rPr>
+          <w:rFonts w:ascii="Segoe UI" w:eastAsia="Times New Roman" w:hAnsi="Segoe UI" w:cs="Segoe UI"/>
+          <w:kern w:val="0"/>
+          <w:lang w:eastAsia="en-GB"/>
+          <w14:ligatures w14:val="none"/>
+        </w:rPr>
+        <w:lastRenderedPageBreak/>
+        <w:t>The following supervised ML models were trained and evaluated:</w:t>
+      </w:r>
+    </w:p>
+    <w:tbl>
+      <w:tblPr>
+        <w:tblW w:w="0" w:type="auto"/>
+        <w:tblBorders>
+          <w:top w:val="single" w:sz="6" w:space="0" w:color="3D444D"/>
+          <w:left w:val="single" w:sz="6" w:space="0" w:color="3D444D"/>
+          <w:bottom w:val="single" w:sz="6" w:space="0" w:color="3D444D"/>
+          <w:right w:val="single" w:sz="6" w:space="0" w:color="3D444D"/>
+          <w:insideH w:val="single" w:sz="6" w:space="0" w:color="3D444D"/>
+          <w:insideV w:val="single" w:sz="6" w:space="0" w:color="3D444D"/>
+        </w:tblBorders>
+        <w:tblLayout w:type="fixed"/>
+        <w:tblCellMar>
+          <w:left w:w="0" w:type="dxa"/>
+          <w:right w:w="0" w:type="dxa"/>
+        </w:tblCellMar>
+        <w:tblLook w:val="04A0" w:firstRow="1" w:lastRow="0" w:firstColumn="1" w:lastColumn="0" w:noHBand="0" w:noVBand="1"/>
+      </w:tblPr>
+      <w:tblGrid>
+        <w:gridCol w:w="2304"/>
+        <w:gridCol w:w="1337"/>
+        <w:gridCol w:w="1030"/>
+        <w:gridCol w:w="1290"/>
+        <w:gridCol w:w="1504"/>
+      </w:tblGrid>
+      <w:tr>
+        <w:trPr>
+          <w:trHeight w:val="321"/>
+          <w:tblHeader/>
+        </w:trPr>
+        <w:tc>
+          <w:tcPr>
+            <w:tcW w:w="2304" w:type="dxa"/>
+            <w:shd w:val="clear" w:color="auto" w:fill="auto"/>
+            <w:tcMar>
+              <w:top w:w="90" w:type="dxa"/>
+              <w:left w:w="195" w:type="dxa"/>
+              <w:bottom w:w="90" w:type="dxa"/>
+              <w:right w:w="195" w:type="dxa"/>
+            </w:tcMar>
+            <w:vAlign w:val="center"/>
+            <w:hideMark/>
+          </w:tcPr>
+          <w:p>
+            <w:pPr>
+              <w:spacing w:after="0" w:line="240" w:lineRule="auto"/>
+              <w:jc w:val="center"/>
+              <w:rPr>
+                <w:rFonts w:ascii="Times New Roman" w:eastAsia="Times New Roman" w:hAnsi="Times New Roman" w:cs="Times New Roman"/>
+                <w:b/>
+                <w:bCs/>
+                <w:kern w:val="0"/>
+                <w:lang w:eastAsia="en-GB"/>
+                <w14:ligatures w14:val="none"/>
+              </w:rPr>
+            </w:pPr>
+            <w:r>
+              <w:rPr>
+                <w:rFonts w:ascii="Times New Roman" w:eastAsia="Times New Roman" w:hAnsi="Times New Roman" w:cs="Times New Roman"/>
+                <w:b/>
+                <w:bCs/>
+                <w:kern w:val="0"/>
+                <w:lang w:eastAsia="en-GB"/>
+                <w14:ligatures w14:val="none"/>
+              </w:rPr>
+              <w:t>Model</w:t>
+            </w:r>
+          </w:p>
+        </w:tc>
+        <w:tc>
+          <w:tcPr>
+            <w:tcW w:w="1337" w:type="dxa"/>
+            <w:shd w:val="clear" w:color="auto" w:fill="auto"/>
+            <w:tcMar>
+              <w:top w:w="90" w:type="dxa"/>
+              <w:left w:w="195" w:type="dxa"/>
+              <w:bottom w:w="90" w:type="dxa"/>
+              <w:right w:w="195" w:type="dxa"/>
+            </w:tcMar>
+            <w:vAlign w:val="center"/>
+            <w:hideMark/>
+          </w:tcPr>
+          <w:p>
+            <w:pPr>
+              <w:spacing w:after="0" w:line="240" w:lineRule="auto"/>
+              <w:jc w:val="center"/>
+              <w:rPr>
+                <w:rFonts w:ascii="Times New Roman" w:eastAsia="Times New Roman" w:hAnsi="Times New Roman" w:cs="Times New Roman"/>
+                <w:b/>
+                <w:bCs/>
+                <w:kern w:val="0"/>
+                <w:lang w:eastAsia="en-GB"/>
+                <w14:ligatures w14:val="none"/>
+              </w:rPr>
+            </w:pPr>
+            <w:r>
+              <w:rPr>
+                <w:rFonts w:ascii="Times New Roman" w:eastAsia="Times New Roman" w:hAnsi="Times New Roman" w:cs="Times New Roman"/>
+                <w:b/>
+                <w:bCs/>
+                <w:kern w:val="0"/>
+                <w:lang w:eastAsia="en-GB"/>
+                <w14:ligatures w14:val="none"/>
+              </w:rPr>
+              <w:t>Precision</w:t>
+            </w:r>
+          </w:p>
+        </w:tc>
+        <w:tc>
+          <w:tcPr>
+            <w:tcW w:w="1030" w:type="dxa"/>
+            <w:shd w:val="clear" w:color="auto" w:fill="auto"/>
+            <w:tcMar>
+              <w:top w:w="90" w:type="dxa"/>
+              <w:left w:w="195" w:type="dxa"/>
+              <w:bottom w:w="90" w:type="dxa"/>
+              <w:right w:w="195" w:type="dxa"/>
+            </w:tcMar>
+            <w:vAlign w:val="center"/>
+            <w:hideMark/>
+          </w:tcPr>
+          <w:p>
+            <w:pPr>
+              <w:spacing w:after="0" w:line="240" w:lineRule="auto"/>
+              <w:jc w:val="center"/>
+              <w:rPr>
+                <w:rFonts w:ascii="Times New Roman" w:eastAsia="Times New Roman" w:hAnsi="Times New Roman" w:cs="Times New Roman"/>
+                <w:b/>
+                <w:bCs/>
+                <w:kern w:val="0"/>
+                <w:lang w:eastAsia="en-GB"/>
+                <w14:ligatures w14:val="none"/>
+              </w:rPr>
+            </w:pPr>
+            <w:r>
+              <w:rPr>
+                <w:rFonts w:ascii="Times New Roman" w:eastAsia="Times New Roman" w:hAnsi="Times New Roman" w:cs="Times New Roman"/>
+                <w:b/>
+                <w:bCs/>
+                <w:kern w:val="0"/>
+                <w:lang w:eastAsia="en-GB"/>
+                <w14:ligatures w14:val="none"/>
+              </w:rPr>
+              <w:t>Recall</w:t>
+            </w:r>
+          </w:p>
+        </w:tc>
+        <w:tc>
+          <w:tcPr>
+            <w:tcW w:w="1290" w:type="dxa"/>
+            <w:shd w:val="clear" w:color="auto" w:fill="auto"/>
+            <w:tcMar>
+              <w:top w:w="90" w:type="dxa"/>
+              <w:left w:w="195" w:type="dxa"/>
+              <w:bottom w:w="90" w:type="dxa"/>
+              <w:right w:w="195" w:type="dxa"/>
+            </w:tcMar>
+            <w:vAlign w:val="center"/>
+            <w:hideMark/>
+          </w:tcPr>
+          <w:p>
+            <w:pPr>
+              <w:spacing w:after="0" w:line="240" w:lineRule="auto"/>
+              <w:jc w:val="center"/>
+              <w:rPr>
+                <w:rFonts w:ascii="Times New Roman" w:eastAsia="Times New Roman" w:hAnsi="Times New Roman" w:cs="Times New Roman"/>
+                <w:b/>
+                <w:bCs/>
+                <w:kern w:val="0"/>
+                <w:lang w:eastAsia="en-GB"/>
+                <w14:ligatures w14:val="none"/>
+              </w:rPr>
+            </w:pPr>
+            <w:r>
+              <w:rPr>
+                <w:rFonts w:ascii="Times New Roman" w:eastAsia="Times New Roman" w:hAnsi="Times New Roman" w:cs="Times New Roman"/>
+                <w:b/>
+                <w:bCs/>
+                <w:kern w:val="0"/>
+                <w:lang w:eastAsia="en-GB"/>
+                <w14:ligatures w14:val="none"/>
+              </w:rPr>
+              <w:t>F1 Score</w:t>
+            </w:r>
+          </w:p>
+        </w:tc>
+        <w:tc>
+          <w:tcPr>
+            <w:tcW w:w="1504" w:type="dxa"/>
+            <w:shd w:val="clear" w:color="auto" w:fill="auto"/>
+            <w:tcMar>
+              <w:top w:w="90" w:type="dxa"/>
+              <w:left w:w="195" w:type="dxa"/>
+              <w:bottom w:w="90" w:type="dxa"/>
+              <w:right w:w="195" w:type="dxa"/>
+            </w:tcMar>
+            <w:vAlign w:val="center"/>
+            <w:hideMark/>
+          </w:tcPr>
+          <w:p>
+            <w:pPr>
+              <w:spacing w:after="0" w:line="240" w:lineRule="auto"/>
+              <w:jc w:val="center"/>
+              <w:rPr>
+                <w:rFonts w:ascii="Times New Roman" w:eastAsia="Times New Roman" w:hAnsi="Times New Roman" w:cs="Times New Roman"/>
+                <w:b/>
+                <w:bCs/>
+                <w:kern w:val="0"/>
+                <w:lang w:eastAsia="en-GB"/>
+                <w14:ligatures w14:val="none"/>
+              </w:rPr>
+            </w:pPr>
+            <w:r>
+              <w:rPr>
+                <w:rFonts w:ascii="Times New Roman" w:eastAsia="Times New Roman" w:hAnsi="Times New Roman" w:cs="Times New Roman"/>
+                <w:b/>
+                <w:bCs/>
+                <w:kern w:val="0"/>
+                <w:lang w:eastAsia="en-GB"/>
+                <w14:ligatures w14:val="none"/>
+              </w:rPr>
+              <w:t>ROC AUC</w:t>
+            </w:r>
+          </w:p>
+        </w:tc>
+      </w:tr>
+      <w:tr>
+        <w:tc>
+          <w:tcPr>
+            <w:tcW w:w="2304" w:type="dxa"/>
+            <w:shd w:val="clear" w:color="auto" w:fill="auto"/>
+            <w:tcMar>
+              <w:top w:w="90" w:type="dxa"/>
+              <w:left w:w="195" w:type="dxa"/>
+              <w:bottom w:w="90" w:type="dxa"/>
+              <w:right w:w="195" w:type="dxa"/>
+            </w:tcMar>
+            <w:vAlign w:val="center"/>
+            <w:hideMark/>
+          </w:tcPr>
+          <w:p>
+            <w:pPr>
+              <w:spacing w:after="0" w:line="240" w:lineRule="auto"/>
+              <w:rPr>
+                <w:rFonts w:ascii="Times New Roman" w:eastAsia="Times New Roman" w:hAnsi="Times New Roman" w:cs="Times New Roman"/>
+                <w:kern w:val="0"/>
+                <w:lang w:eastAsia="en-GB"/>
+                <w14:ligatures w14:val="none"/>
+              </w:rPr>
+            </w:pPr>
+            <w:r>
+              <w:rPr>
+                <w:rFonts w:ascii="Times New Roman" w:eastAsia="Times New Roman" w:hAnsi="Times New Roman" w:cs="Times New Roman"/>
+                <w:kern w:val="0"/>
+                <w:lang w:eastAsia="en-GB"/>
+                <w14:ligatures w14:val="none"/>
+              </w:rPr>
+              <w:t>Logistic Regression</w:t>
+            </w:r>
+          </w:p>
+        </w:tc>
+        <w:tc>
+          <w:tcPr>
+            <w:tcW w:w="1337" w:type="dxa"/>
+            <w:shd w:val="clear" w:color="auto" w:fill="auto"/>
+            <w:tcMar>
+              <w:top w:w="90" w:type="dxa"/>
+              <w:left w:w="195" w:type="dxa"/>
+              <w:bottom w:w="90" w:type="dxa"/>
+              <w:right w:w="195" w:type="dxa"/>
+            </w:tcMar>
+            <w:vAlign w:val="center"/>
+            <w:hideMark/>
+          </w:tcPr>
+          <w:p>
+            <w:pPr>
+              <w:spacing w:after="0" w:line="240" w:lineRule="auto"/>
+              <w:rPr>
+                <w:rFonts w:ascii="Times New Roman" w:eastAsia="Times New Roman" w:hAnsi="Times New Roman" w:cs="Times New Roman"/>
+                <w:kern w:val="0"/>
+                <w:lang w:eastAsia="en-GB"/>
+                <w14:ligatures w14:val="none"/>
+              </w:rPr>
+            </w:pPr>
+            <w:r>
+              <w:rPr>
+                <w:rFonts w:ascii="Times New Roman" w:eastAsia="Times New Roman" w:hAnsi="Times New Roman" w:cs="Times New Roman"/>
+                <w:kern w:val="0"/>
+                <w:lang w:eastAsia="en-GB"/>
+                <w14:ligatures w14:val="none"/>
+              </w:rPr>
+              <w:t>0.91</w:t>
+            </w:r>
+          </w:p>
+        </w:tc>
+        <w:tc>
+          <w:tcPr>
+            <w:tcW w:w="1030" w:type="dxa"/>
+            <w:shd w:val="clear" w:color="auto" w:fill="auto"/>
+            <w:tcMar>
+              <w:top w:w="90" w:type="dxa"/>
+              <w:left w:w="195" w:type="dxa"/>
+              <w:bottom w:w="90" w:type="dxa"/>
+              <w:right w:w="195" w:type="dxa"/>
+            </w:tcMar>
+            <w:vAlign w:val="center"/>
+            <w:hideMark/>
+          </w:tcPr>
+          <w:p>
+            <w:pPr>
+              <w:spacing w:after="0" w:line="240" w:lineRule="auto"/>
+              <w:rPr>
+                <w:rFonts w:ascii="Times New Roman" w:eastAsia="Times New Roman" w:hAnsi="Times New Roman" w:cs="Times New Roman"/>
+                <w:kern w:val="0"/>
+                <w:lang w:eastAsia="en-GB"/>
+                <w14:ligatures w14:val="none"/>
+              </w:rPr>
+            </w:pPr>
+            <w:r>
+              <w:rPr>
+                <w:rFonts w:ascii="Times New Roman" w:eastAsia="Times New Roman" w:hAnsi="Times New Roman" w:cs="Times New Roman"/>
+                <w:kern w:val="0"/>
+                <w:lang w:eastAsia="en-GB"/>
+                <w14:ligatures w14:val="none"/>
+              </w:rPr>
+              <w:t>0.87</w:t>
+            </w:r>
+          </w:p>
+        </w:tc>
+        <w:tc>
+          <w:tcPr>
+            <w:tcW w:w="1290" w:type="dxa"/>
+            <w:shd w:val="clear" w:color="auto" w:fill="auto"/>
+            <w:tcMar>
+              <w:top w:w="90" w:type="dxa"/>
+              <w:left w:w="195" w:type="dxa"/>
+              <w:bottom w:w="90" w:type="dxa"/>
+              <w:right w:w="195" w:type="dxa"/>
+            </w:tcMar>
+            <w:vAlign w:val="center"/>
+            <w:hideMark/>
+          </w:tcPr>
+          <w:p>
+            <w:pPr>
+              <w:spacing w:after="0" w:line="240" w:lineRule="auto"/>
+              <w:rPr>
+                <w:rFonts w:ascii="Times New Roman" w:eastAsia="Times New Roman" w:hAnsi="Times New Roman" w:cs="Times New Roman"/>
+                <w:kern w:val="0"/>
+                <w:lang w:eastAsia="en-GB"/>
+                <w14:ligatures w14:val="none"/>
+              </w:rPr>
+            </w:pPr>
+            <w:r>
+              <w:rPr>
+                <w:rFonts w:ascii="Times New Roman" w:eastAsia="Times New Roman" w:hAnsi="Times New Roman" w:cs="Times New Roman"/>
+                <w:kern w:val="0"/>
+                <w:lang w:eastAsia="en-GB"/>
+                <w14:ligatures w14:val="none"/>
+              </w:rPr>
+              <w:t>0.89</w:t>
+            </w:r>
+          </w:p>
+        </w:tc>
+        <w:tc>
+          <w:tcPr>
+            <w:tcW w:w="1504" w:type="dxa"/>
+            <w:shd w:val="clear" w:color="auto" w:fill="auto"/>
+            <w:tcMar>
+              <w:top w:w="90" w:type="dxa"/>
+              <w:left w:w="195" w:type="dxa"/>
+              <w:bottom w:w="90" w:type="dxa"/>
+              <w:right w:w="195" w:type="dxa"/>
+            </w:tcMar>
+            <w:vAlign w:val="center"/>
+            <w:hideMark/>
+          </w:tcPr>
+          <w:p>
+            <w:pPr>
+              <w:spacing w:after="0" w:line="240" w:lineRule="auto"/>
+              <w:rPr>
+                <w:rFonts w:ascii="Times New Roman" w:eastAsia="Times New Roman" w:hAnsi="Times New Roman" w:cs="Times New Roman"/>
+                <w:kern w:val="0"/>
+                <w:lang w:eastAsia="en-GB"/>
+                <w14:ligatures w14:val="none"/>
+              </w:rPr>
+            </w:pPr>
+            <w:r>
+              <w:rPr>
+                <w:rFonts w:ascii="Times New Roman" w:eastAsia="Times New Roman" w:hAnsi="Times New Roman" w:cs="Times New Roman"/>
+                <w:kern w:val="0"/>
+                <w:lang w:eastAsia="en-GB"/>
+                <w14:ligatures w14:val="none"/>
+              </w:rPr>
+              <w:t>0.92</w:t>
+            </w:r>
+          </w:p>
+        </w:tc>
+      </w:tr>
+      <w:tr>
+        <w:tc>
+          <w:tcPr>
+            <w:tcW w:w="2304" w:type="dxa"/>
+            <w:shd w:val="clear" w:color="auto" w:fill="auto"/>
+            <w:tcMar>
+              <w:top w:w="90" w:type="dxa"/>
+              <w:left w:w="195" w:type="dxa"/>
+              <w:bottom w:w="90" w:type="dxa"/>
+              <w:right w:w="195" w:type="dxa"/>
+            </w:tcMar>
+            <w:vAlign w:val="center"/>
+            <w:hideMark/>
+          </w:tcPr>
+          <w:p>
+            <w:pPr>
+              <w:spacing w:after="0" w:line="240" w:lineRule="auto"/>
+              <w:rPr>
+                <w:rFonts w:ascii="Times New Roman" w:eastAsia="Times New Roman" w:hAnsi="Times New Roman" w:cs="Times New Roman"/>
+                <w:kern w:val="0"/>
+                <w:lang w:eastAsia="en-GB"/>
+                <w14:ligatures w14:val="none"/>
+              </w:rPr>
+            </w:pPr>
+            <w:r>
+              <w:rPr>
+                <w:rFonts w:ascii="Times New Roman" w:eastAsia="Times New Roman" w:hAnsi="Times New Roman" w:cs="Times New Roman"/>
+                <w:kern w:val="0"/>
+                <w:lang w:eastAsia="en-GB"/>
+                <w14:ligatures w14:val="none"/>
+              </w:rPr>
+              <w:t>Random Forest</w:t>
+            </w:r>
+          </w:p>
+        </w:tc>
+        <w:tc>
+          <w:tcPr>
+            <w:tcW w:w="1337" w:type="dxa"/>
+            <w:shd w:val="clear" w:color="auto" w:fill="auto"/>
+            <w:tcMar>
+              <w:top w:w="90" w:type="dxa"/>
+              <w:left w:w="195" w:type="dxa"/>
+              <w:bottom w:w="90" w:type="dxa"/>
+              <w:right w:w="195" w:type="dxa"/>
+            </w:tcMar>
+            <w:vAlign w:val="center"/>
+            <w:hideMark/>
+          </w:tcPr>
+          <w:p>
+            <w:pPr>
+              <w:spacing w:after="0" w:line="240" w:lineRule="auto"/>
+              <w:rPr>
+                <w:rFonts w:ascii="Times New Roman" w:eastAsia="Times New Roman" w:hAnsi="Times New Roman" w:cs="Times New Roman"/>
+                <w:kern w:val="0"/>
+                <w:lang w:eastAsia="en-GB"/>
+                <w14:ligatures w14:val="none"/>
+              </w:rPr>
+            </w:pPr>
+            <w:r>
+              <w:rPr>
+                <w:rFonts w:ascii="Times New Roman" w:eastAsia="Times New Roman" w:hAnsi="Times New Roman" w:cs="Times New Roman"/>
+                <w:kern w:val="0"/>
+                <w:lang w:eastAsia="en-GB"/>
+                <w14:ligatures w14:val="none"/>
+              </w:rPr>
+              <w:t>0.96</w:t>
+            </w:r>
+          </w:p>
+        </w:tc>
+        <w:tc>
+          <w:tcPr>
+            <w:tcW w:w="1030" w:type="dxa"/>
+            <w:shd w:val="clear" w:color="auto" w:fill="auto"/>
+            <w:tcMar>
+              <w:top w:w="90" w:type="dxa"/>
+              <w:left w:w="195" w:type="dxa"/>
+              <w:bottom w:w="90" w:type="dxa"/>
+              <w:right w:w="195" w:type="dxa"/>
+            </w:tcMar>
+            <w:vAlign w:val="center"/>
+            <w:hideMark/>
+          </w:tcPr>
+          <w:p>
+            <w:pPr>
+              <w:spacing w:after="0" w:line="240" w:lineRule="auto"/>
+              <w:rPr>
+                <w:rFonts w:ascii="Times New Roman" w:eastAsia="Times New Roman" w:hAnsi="Times New Roman" w:cs="Times New Roman"/>
+                <w:kern w:val="0"/>
+                <w:lang w:eastAsia="en-GB"/>
+                <w14:ligatures w14:val="none"/>
+              </w:rPr>
+            </w:pPr>
+            <w:r>
+              <w:rPr>
+                <w:rFonts w:ascii="Times New Roman" w:eastAsia="Times New Roman" w:hAnsi="Times New Roman" w:cs="Times New Roman"/>
+                <w:kern w:val="0"/>
+                <w:lang w:eastAsia="en-GB"/>
+                <w14:ligatures w14:val="none"/>
+              </w:rPr>
+              <w:t>0.93</w:t>
+            </w:r>
+          </w:p>
+        </w:tc>
+        <w:tc>
+          <w:tcPr>
+            <w:tcW w:w="1290" w:type="dxa"/>
+            <w:shd w:val="clear" w:color="auto" w:fill="auto"/>
+            <w:tcMar>
+              <w:top w:w="90" w:type="dxa"/>
+              <w:left w:w="195" w:type="dxa"/>
+              <w:bottom w:w="90" w:type="dxa"/>
+              <w:right w:w="195" w:type="dxa"/>
+            </w:tcMar>
+            <w:vAlign w:val="center"/>
+            <w:hideMark/>
+          </w:tcPr>
+          <w:p>
+            <w:pPr>
+              <w:spacing w:after="0" w:line="240" w:lineRule="auto"/>
+              <w:rPr>
+                <w:rFonts w:ascii="Times New Roman" w:eastAsia="Times New Roman" w:hAnsi="Times New Roman" w:cs="Times New Roman"/>
+                <w:kern w:val="0"/>
+                <w:lang w:eastAsia="en-GB"/>
+                <w14:ligatures w14:val="none"/>
+              </w:rPr>
+            </w:pPr>
+            <w:r>
+              <w:rPr>
+                <w:rFonts w:ascii="Times New Roman" w:eastAsia="Times New Roman" w:hAnsi="Times New Roman" w:cs="Times New Roman"/>
+                <w:kern w:val="0"/>
+                <w:lang w:eastAsia="en-GB"/>
+                <w14:ligatures w14:val="none"/>
+              </w:rPr>
+              <w:t>0.94</w:t>
+            </w:r>
+          </w:p>
+        </w:tc>
+        <w:tc>
+          <w:tcPr>
+            <w:tcW w:w="1504" w:type="dxa"/>
+            <w:shd w:val="clear" w:color="auto" w:fill="auto"/>
+            <w:tcMar>
+              <w:top w:w="90" w:type="dxa"/>
+              <w:left w:w="195" w:type="dxa"/>
+              <w:bottom w:w="90" w:type="dxa"/>
+              <w:right w:w="195" w:type="dxa"/>
+            </w:tcMar>
+            <w:vAlign w:val="center"/>
+            <w:hideMark/>
+          </w:tcPr>
+          <w:p>
+            <w:pPr>
+              <w:spacing w:after="0" w:line="240" w:lineRule="auto"/>
+              <w:rPr>
+                <w:rFonts w:ascii="Times New Roman" w:eastAsia="Times New Roman" w:hAnsi="Times New Roman" w:cs="Times New Roman"/>
+                <w:kern w:val="0"/>
+                <w:lang w:eastAsia="en-GB"/>
+                <w14:ligatures w14:val="none"/>
+              </w:rPr>
+            </w:pPr>
+            <w:r>
+              <w:rPr>
+                <w:rFonts w:ascii="Times New Roman" w:eastAsia="Times New Roman" w:hAnsi="Times New Roman" w:cs="Times New Roman"/>
+                <w:kern w:val="0"/>
+                <w:lang w:eastAsia="en-GB"/>
+                <w14:ligatures w14:val="none"/>
+              </w:rPr>
+              <w:t>0.98</w:t>
+            </w:r>
+          </w:p>
+        </w:tc>
+      </w:tr>
+      <w:tr>
+        <w:tc>
+          <w:tcPr>
+            <w:tcW w:w="2304" w:type="dxa"/>
+            <w:shd w:val="clear" w:color="auto" w:fill="auto"/>
+            <w:tcMar>
+              <w:top w:w="90" w:type="dxa"/>
+              <w:left w:w="195" w:type="dxa"/>
+              <w:bottom w:w="90" w:type="dxa"/>
+              <w:right w:w="195" w:type="dxa"/>
+            </w:tcMar>
+            <w:vAlign w:val="center"/>
+            <w:hideMark/>
+          </w:tcPr>
+          <w:p>
+            <w:pPr>
+              <w:spacing w:after="0" w:line="240" w:lineRule="auto"/>
+              <w:rPr>
+                <w:rFonts w:ascii="Times New Roman" w:eastAsia="Times New Roman" w:hAnsi="Times New Roman" w:cs="Times New Roman"/>
+                <w:kern w:val="0"/>
+                <w:lang w:eastAsia="en-GB"/>
+                <w14:ligatures w14:val="none"/>
+              </w:rPr>
+            </w:pPr>
+            <w:r>
+              <w:rPr>
+                <w:rFonts w:ascii="Times New Roman" w:eastAsia="Times New Roman" w:hAnsi="Times New Roman" w:cs="Times New Roman"/>
+                <w:kern w:val="0"/>
+                <w:lang w:eastAsia="en-GB"/>
+                <w14:ligatures w14:val="none"/>
+              </w:rPr>
+              <w:t>XGBoost</w:t>
+            </w:r>
+          </w:p>
+        </w:tc>
+        <w:tc>
+          <w:tcPr>
+            <w:tcW w:w="1337" w:type="dxa"/>
+            <w:shd w:val="clear" w:color="auto" w:fill="auto"/>
+            <w:tcMar>
+              <w:top w:w="90" w:type="dxa"/>
+              <w:left w:w="195" w:type="dxa"/>
+              <w:bottom w:w="90" w:type="dxa"/>
+              <w:right w:w="195" w:type="dxa"/>
+            </w:tcMar>
+            <w:vAlign w:val="center"/>
+            <w:hideMark/>
+          </w:tcPr>
+          <w:p>
+            <w:pPr>
+              <w:spacing w:after="0" w:line="240" w:lineRule="auto"/>
+              <w:rPr>
+                <w:rFonts w:ascii="Times New Roman" w:eastAsia="Times New Roman" w:hAnsi="Times New Roman" w:cs="Times New Roman"/>
+                <w:kern w:val="0"/>
+                <w:lang w:eastAsia="en-GB"/>
+                <w14:ligatures w14:val="none"/>
+              </w:rPr>
+            </w:pPr>
+            <w:r>
+              <w:rPr>
+                <w:rFonts w:ascii="Times New Roman" w:eastAsia="Times New Roman" w:hAnsi="Times New Roman" w:cs="Times New Roman"/>
+                <w:kern w:val="0"/>
+                <w:lang w:eastAsia="en-GB"/>
+                <w14:ligatures w14:val="none"/>
+              </w:rPr>
+              <w:t>0.97</w:t>
+            </w:r>
+          </w:p>
+        </w:tc>
+        <w:tc>
+          <w:tcPr>
+            <w:tcW w:w="1030" w:type="dxa"/>
+            <w:shd w:val="clear" w:color="auto" w:fill="auto"/>
+            <w:tcMar>
+              <w:top w:w="90" w:type="dxa"/>
+              <w:left w:w="195" w:type="dxa"/>
+              <w:bottom w:w="90" w:type="dxa"/>
+              <w:right w:w="195" w:type="dxa"/>
+            </w:tcMar>
+            <w:vAlign w:val="center"/>
+            <w:hideMark/>
+          </w:tcPr>
+          <w:p>
+            <w:pPr>
+              <w:spacing w:after="0" w:line="240" w:lineRule="auto"/>
+              <w:rPr>
+                <w:rFonts w:ascii="Times New Roman" w:eastAsia="Times New Roman" w:hAnsi="Times New Roman" w:cs="Times New Roman"/>
+                <w:kern w:val="0"/>
+                <w:lang w:eastAsia="en-GB"/>
+                <w14:ligatures w14:val="none"/>
+              </w:rPr>
+            </w:pPr>
+            <w:r>
+              <w:rPr>
+                <w:rFonts w:ascii="Times New Roman" w:eastAsia="Times New Roman" w:hAnsi="Times New Roman" w:cs="Times New Roman"/>
+                <w:kern w:val="0"/>
+                <w:lang w:eastAsia="en-GB"/>
+                <w14:ligatures w14:val="none"/>
+              </w:rPr>
+              <w:t>0.94</w:t>
+            </w:r>
+          </w:p>
+        </w:tc>
+        <w:tc>
+          <w:tcPr>
+            <w:tcW w:w="1290" w:type="dxa"/>
+            <w:shd w:val="clear" w:color="auto" w:fill="auto"/>
+            <w:tcMar>
+              <w:top w:w="90" w:type="dxa"/>
+              <w:left w:w="195" w:type="dxa"/>
+              <w:bottom w:w="90" w:type="dxa"/>
+              <w:right w:w="195" w:type="dxa"/>
+            </w:tcMar>
+            <w:vAlign w:val="center"/>
+            <w:hideMark/>
+          </w:tcPr>
+          <w:p>
+            <w:pPr>
+              <w:spacing w:after="0" w:line="240" w:lineRule="auto"/>
+              <w:rPr>
+                <w:rFonts w:ascii="Times New Roman" w:eastAsia="Times New Roman" w:hAnsi="Times New Roman" w:cs="Times New Roman"/>
+                <w:kern w:val="0"/>
+                <w:lang w:eastAsia="en-GB"/>
+                <w14:ligatures w14:val="none"/>
+              </w:rPr>
+            </w:pPr>
+            <w:r>
+              <w:rPr>
+                <w:rFonts w:ascii="Times New Roman" w:eastAsia="Times New Roman" w:hAnsi="Times New Roman" w:cs="Times New Roman"/>
+                <w:kern w:val="0"/>
+                <w:lang w:eastAsia="en-GB"/>
+                <w14:ligatures w14:val="none"/>
+              </w:rPr>
+              <w:t>0.95</w:t>
+            </w:r>
+          </w:p>
+        </w:tc>
+        <w:tc>
+          <w:tcPr>
+            <w:tcW w:w="1504" w:type="dxa"/>
+            <w:shd w:val="clear" w:color="auto" w:fill="auto"/>
+            <w:tcMar>
+              <w:top w:w="90" w:type="dxa"/>
+              <w:left w:w="195" w:type="dxa"/>
+              <w:bottom w:w="90" w:type="dxa"/>
+              <w:right w:w="195" w:type="dxa"/>
+            </w:tcMar>
+            <w:vAlign w:val="center"/>
+            <w:hideMark/>
+          </w:tcPr>
+          <w:p>
+            <w:pPr>
+              <w:spacing w:after="0" w:line="240" w:lineRule="auto"/>
+              <w:rPr>
+                <w:rFonts w:ascii="Times New Roman" w:eastAsia="Times New Roman" w:hAnsi="Times New Roman" w:cs="Times New Roman"/>
+                <w:kern w:val="0"/>
+                <w:lang w:eastAsia="en-GB"/>
+                <w14:ligatures w14:val="none"/>
+              </w:rPr>
+            </w:pPr>
+            <w:r>
+              <w:rPr>
+                <w:rFonts w:ascii="Times New Roman" w:eastAsia="Times New Roman" w:hAnsi="Times New Roman" w:cs="Times New Roman"/>
+                <w:kern w:val="0"/>
+                <w:lang w:eastAsia="en-GB"/>
+                <w14:ligatures w14:val="none"/>
+              </w:rPr>
+              <w:t>0.99</w:t>
+            </w:r>
+          </w:p>
+        </w:tc>
+      </w:tr>
+      <w:tr>
+        <w:tc>
+          <w:tcPr>
+            <w:tcW w:w="2304" w:type="dxa"/>
+            <w:shd w:val="clear" w:color="auto" w:fill="auto"/>
+            <w:tcMar>
+              <w:top w:w="90" w:type="dxa"/>
+              <w:left w:w="195" w:type="dxa"/>
+              <w:bottom w:w="90" w:type="dxa"/>
+              <w:right w:w="195" w:type="dxa"/>
+            </w:tcMar>
+            <w:vAlign w:val="center"/>
+            <w:hideMark/>
+          </w:tcPr>
+          <w:p>
+            <w:pPr>
+              <w:spacing w:after="0" w:line="240" w:lineRule="auto"/>
+              <w:rPr>
+                <w:rFonts w:ascii="Times New Roman" w:eastAsia="Times New Roman" w:hAnsi="Times New Roman" w:cs="Times New Roman"/>
+                <w:kern w:val="0"/>
+                <w:lang w:eastAsia="en-GB"/>
+                <w14:ligatures w14:val="none"/>
+              </w:rPr>
+            </w:pPr>
+            <w:r>
+              <w:rPr>
+                <w:rFonts w:ascii="Times New Roman" w:eastAsia="Times New Roman" w:hAnsi="Times New Roman" w:cs="Times New Roman"/>
+                <w:kern w:val="0"/>
+                <w:lang w:eastAsia="en-GB"/>
+                <w14:ligatures w14:val="none"/>
+              </w:rPr>
+              <w:t>Neural Network</w:t>
+            </w:r>
+          </w:p>
+        </w:tc>
+        <w:tc>
+          <w:tcPr>
+            <w:tcW w:w="1337" w:type="dxa"/>
+            <w:shd w:val="clear" w:color="auto" w:fill="auto"/>
+            <w:tcMar>
+              <w:top w:w="90" w:type="dxa"/>
+              <w:left w:w="195" w:type="dxa"/>
+              <w:bottom w:w="90" w:type="dxa"/>
+              <w:right w:w="195" w:type="dxa"/>
+            </w:tcMar>
+            <w:vAlign w:val="center"/>
+            <w:hideMark/>
+          </w:tcPr>
+          <w:p>
+            <w:pPr>
+              <w:spacing w:after="0" w:line="240" w:lineRule="auto"/>
+              <w:rPr>
+                <w:rFonts w:ascii="Times New Roman" w:eastAsia="Times New Roman" w:hAnsi="Times New Roman" w:cs="Times New Roman"/>
+                <w:kern w:val="0"/>
+                <w:lang w:eastAsia="en-GB"/>
+                <w14:ligatures w14:val="none"/>
+              </w:rPr>
+            </w:pPr>
+            <w:r>
+              <w:rPr>
+                <w:rFonts w:ascii="Times New Roman" w:eastAsia="Times New Roman" w:hAnsi="Times New Roman" w:cs="Times New Roman"/>
+                <w:kern w:val="0"/>
+                <w:lang w:eastAsia="en-GB"/>
+                <w14:ligatures w14:val="none"/>
+              </w:rPr>
+              <w:t>0.96</w:t>
+            </w:r>
+          </w:p>
+        </w:tc>
+        <w:tc>
+          <w:tcPr>
+            <w:tcW w:w="1030" w:type="dxa"/>
+            <w:shd w:val="clear" w:color="auto" w:fill="auto"/>
+            <w:tcMar>
+              <w:top w:w="90" w:type="dxa"/>
+              <w:left w:w="195" w:type="dxa"/>
+              <w:bottom w:w="90" w:type="dxa"/>
+              <w:right w:w="195" w:type="dxa"/>
+            </w:tcMar>
+            <w:vAlign w:val="center"/>
+            <w:hideMark/>
+          </w:tcPr>
+          <w:p>
+            <w:pPr>
+              <w:spacing w:after="0" w:line="240" w:lineRule="auto"/>
+              <w:rPr>
+                <w:rFonts w:ascii="Times New Roman" w:eastAsia="Times New Roman" w:hAnsi="Times New Roman" w:cs="Times New Roman"/>
+                <w:kern w:val="0"/>
+                <w:lang w:eastAsia="en-GB"/>
+                <w14:ligatures w14:val="none"/>
+              </w:rPr>
+            </w:pPr>
+            <w:r>
+              <w:rPr>
+                <w:rFonts w:ascii="Times New Roman" w:eastAsia="Times New Roman" w:hAnsi="Times New Roman" w:cs="Times New Roman"/>
+                <w:kern w:val="0"/>
+                <w:lang w:eastAsia="en-GB"/>
+                <w14:ligatures w14:val="none"/>
+              </w:rPr>
+              <w:t>0.92</w:t>
+            </w:r>
+          </w:p>
+        </w:tc>
+        <w:tc>
+          <w:tcPr>
+            <w:tcW w:w="1290" w:type="dxa"/>
+            <w:shd w:val="clear" w:color="auto" w:fill="auto"/>
+            <w:tcMar>
+              <w:top w:w="90" w:type="dxa"/>
+              <w:left w:w="195" w:type="dxa"/>
+              <w:bottom w:w="90" w:type="dxa"/>
+              <w:right w:w="195" w:type="dxa"/>
+            </w:tcMar>
+            <w:vAlign w:val="center"/>
+            <w:hideMark/>
+          </w:tcPr>
+          <w:p>
+            <w:pPr>
+              <w:spacing w:after="0" w:line="240" w:lineRule="auto"/>
+              <w:rPr>
+                <w:rFonts w:ascii="Times New Roman" w:eastAsia="Times New Roman" w:hAnsi="Times New Roman" w:cs="Times New Roman"/>
+                <w:kern w:val="0"/>
+                <w:lang w:eastAsia="en-GB"/>
+                <w14:ligatures w14:val="none"/>
+              </w:rPr>
+            </w:pPr>
+            <w:r>
+              <w:rPr>
+                <w:rFonts w:ascii="Times New Roman" w:eastAsia="Times New Roman" w:hAnsi="Times New Roman" w:cs="Times New Roman"/>
+                <w:kern w:val="0"/>
+                <w:lang w:eastAsia="en-GB"/>
+                <w14:ligatures w14:val="none"/>
+              </w:rPr>
+              <w:t>0.94</w:t>
+            </w:r>
+          </w:p>
+        </w:tc>
+        <w:tc>
+          <w:tcPr>
+            <w:tcW w:w="1504" w:type="dxa"/>
+            <w:shd w:val="clear" w:color="auto" w:fill="auto"/>
+            <w:tcMar>
+              <w:top w:w="90" w:type="dxa"/>
+              <w:left w:w="195" w:type="dxa"/>
+              <w:bottom w:w="90" w:type="dxa"/>
+              <w:right w:w="195" w:type="dxa"/>
+            </w:tcMar>
+            <w:vAlign w:val="center"/>
+            <w:hideMark/>
+          </w:tcPr>
+          <w:p>
+            <w:pPr>
+              <w:spacing w:after="0" w:line="240" w:lineRule="auto"/>
+              <w:rPr>
+                <w:rFonts w:ascii="Times New Roman" w:eastAsia="Times New Roman" w:hAnsi="Times New Roman" w:cs="Times New Roman"/>
+                <w:kern w:val="0"/>
+                <w:lang w:eastAsia="en-GB"/>
+                <w14:ligatures w14:val="none"/>
+              </w:rPr>
+            </w:pPr>
+            <w:r>
+              <w:rPr>
+                <w:rFonts w:ascii="Times New Roman" w:eastAsia="Times New Roman" w:hAnsi="Times New Roman" w:cs="Times New Roman"/>
+                <w:kern w:val="0"/>
+                <w:lang w:eastAsia="en-GB"/>
+                <w14:ligatures w14:val="none"/>
+              </w:rPr>
+              <w:t>0.97</w:t>
+            </w:r>
+          </w:p>
+        </w:tc>
+      </w:tr>
+    </w:tbl>
+    <w:p>
+      <w:pPr>
+        <w:rPr>
+          <w:rFonts w:ascii="Segoe UI" w:eastAsia="Times New Roman" w:hAnsi="Segoe UI" w:cs="Segoe UI"/>
+          <w:kern w:val="0"/>
+          <w:lang w:eastAsia="en-GB"/>
+          <w14:ligatures w14:val="none"/>
+        </w:rPr>
+      </w:pPr>
+      <w:r>
+        <w:rPr>
+          <w:rFonts w:ascii="Segoe UI" w:eastAsia="Times New Roman" w:hAnsi="Segoe UI" w:cs="Segoe UI"/>
+          <w:kern w:val="0"/>
+          <w:lang w:eastAsia="en-GB"/>
+          <w14:ligatures w14:val="none"/>
+        </w:rPr>
+        <w:t>The models were trained on SMOTE-balanced data for better fraud class detection.</w:t>
       </w:r>
     </w:p>
     <w:p>
@@ -849,7 +1813,6 @@
           <w:b/>
           <w:bCs/>
         </w:rPr>
-        <w:lastRenderedPageBreak/>
         <w:t>Files Available:</w:t>
       </w:r>
     </w:p>
@@ -1424,12 +2387,23 @@
           <w:bCs/>
         </w:rPr>
       </w:pPr>
-      <w:r>
+    </w:p>
+    <w:p>
+      <w:pPr>
+        <w:spacing w:after="0"/>
         <w:rPr>
           <w:rFonts w:ascii="Calibri" w:hAnsi="Calibri" w:cs="Calibri"/>
           <w:b/>
           <w:bCs/>
         </w:rPr>
+      </w:pPr>
+      <w:r>
+        <w:rPr>
+          <w:rFonts w:ascii="Calibri" w:hAnsi="Calibri" w:cs="Calibri"/>
+          <w:b/>
+          <w:bCs/>
+        </w:rPr>
+        <w:lastRenderedPageBreak/>
         <w:t>What Didn’t</w:t>
       </w:r>
     </w:p>
@@ -1679,7 +2653,6 @@
           <w:b/>
           <w:bCs/>
         </w:rPr>
-        <w:lastRenderedPageBreak/>
         <w:t>Version Control:</w:t>
       </w:r>
       <w:r>
@@ -4266,6 +5239,7 @@
   <w:style w:type="character" w:default="1" w:styleId="DefaultParagraphFont">
     <w:name w:val="Default Paragraph Font"/>
     <w:uiPriority w:val="1"/>
+    <w:semiHidden/>
     <w:unhideWhenUsed/>
   </w:style>
   <w:style w:type="table" w:default="1" w:styleId="TableNormal">

</xml_diff>